<commit_message>
Hive metastore database and table creation
</commit_message>
<xml_diff>
--- a/MySQL/MySQLQueries.docx
+++ b/MySQL/MySQLQueries.docx
@@ -71,8 +71,23 @@
         <w:rPr>
           <w:b/>
         </w:rPr>
-        <w:t>/etc/</w:t>
-      </w:r>
+        <w:t>/</w:t>
+      </w:r>
+      <w:proofErr w:type="spellStart"/>
+      <w:r>
+        <w:rPr>
+          <w:b/>
+        </w:rPr>
+        <w:t>etc</w:t>
+      </w:r>
+      <w:proofErr w:type="spellEnd"/>
+      <w:r>
+        <w:rPr>
+          <w:b/>
+        </w:rPr>
+        <w:t>/</w:t>
+      </w:r>
+      <w:proofErr w:type="spellStart"/>
       <w:proofErr w:type="gramStart"/>
       <w:r>
         <w:rPr>
@@ -80,6 +95,7 @@
         </w:rPr>
         <w:t>init.d</w:t>
       </w:r>
+      <w:proofErr w:type="spellEnd"/>
       <w:proofErr w:type="gramEnd"/>
       <w:r>
         <w:rPr>
@@ -118,60 +134,131 @@
         <w:rPr>
           <w:b/>
         </w:rPr>
-        <w:t>service mysqld start</w:t>
-      </w:r>
-    </w:p>
-    <w:p>
-      <w:pPr>
-        <w:rPr>
-          <w:b/>
-        </w:rPr>
-      </w:pPr>
-      <w:r>
-        <w:rPr>
-          <w:b/>
-        </w:rPr>
-        <w:t>service mysqld status</w:t>
-      </w:r>
-    </w:p>
-    <w:p>
-      <w:pPr>
-        <w:rPr>
-          <w:b/>
-        </w:rPr>
-      </w:pPr>
-      <w:r>
-        <w:rPr>
-          <w:b/>
-        </w:rPr>
-        <w:t>service mysqld stop</w:t>
-      </w:r>
-    </w:p>
-    <w:p>
-      <w:pPr>
-        <w:rPr>
-          <w:b/>
-        </w:rPr>
-      </w:pPr>
-      <w:r>
-        <w:rPr>
-          <w:b/>
-        </w:rPr>
-        <w:t>service mysqld restart</w:t>
-      </w:r>
-    </w:p>
-    <w:p>
-      <w:pPr>
-        <w:rPr>
-          <w:b/>
-        </w:rPr>
-      </w:pPr>
-      <w:r>
-        <w:rPr>
-          <w:b/>
-        </w:rPr>
-        <w:t>sudo /etc/</w:t>
-      </w:r>
+        <w:t xml:space="preserve">service </w:t>
+      </w:r>
+      <w:proofErr w:type="spellStart"/>
+      <w:r>
+        <w:rPr>
+          <w:b/>
+        </w:rPr>
+        <w:t>mysqld</w:t>
+      </w:r>
+      <w:proofErr w:type="spellEnd"/>
+      <w:r>
+        <w:rPr>
+          <w:b/>
+        </w:rPr>
+        <w:t xml:space="preserve"> start</w:t>
+      </w:r>
+    </w:p>
+    <w:p>
+      <w:pPr>
+        <w:rPr>
+          <w:b/>
+        </w:rPr>
+      </w:pPr>
+      <w:r>
+        <w:rPr>
+          <w:b/>
+        </w:rPr>
+        <w:t xml:space="preserve">service </w:t>
+      </w:r>
+      <w:proofErr w:type="spellStart"/>
+      <w:r>
+        <w:rPr>
+          <w:b/>
+        </w:rPr>
+        <w:t>mysqld</w:t>
+      </w:r>
+      <w:proofErr w:type="spellEnd"/>
+      <w:r>
+        <w:rPr>
+          <w:b/>
+        </w:rPr>
+        <w:t xml:space="preserve"> status</w:t>
+      </w:r>
+    </w:p>
+    <w:p>
+      <w:pPr>
+        <w:rPr>
+          <w:b/>
+        </w:rPr>
+      </w:pPr>
+      <w:r>
+        <w:rPr>
+          <w:b/>
+        </w:rPr>
+        <w:t xml:space="preserve">service </w:t>
+      </w:r>
+      <w:proofErr w:type="spellStart"/>
+      <w:r>
+        <w:rPr>
+          <w:b/>
+        </w:rPr>
+        <w:t>mysqld</w:t>
+      </w:r>
+      <w:proofErr w:type="spellEnd"/>
+      <w:r>
+        <w:rPr>
+          <w:b/>
+        </w:rPr>
+        <w:t xml:space="preserve"> stop</w:t>
+      </w:r>
+    </w:p>
+    <w:p>
+      <w:pPr>
+        <w:rPr>
+          <w:b/>
+        </w:rPr>
+      </w:pPr>
+      <w:r>
+        <w:rPr>
+          <w:b/>
+        </w:rPr>
+        <w:t xml:space="preserve">service </w:t>
+      </w:r>
+      <w:proofErr w:type="spellStart"/>
+      <w:r>
+        <w:rPr>
+          <w:b/>
+        </w:rPr>
+        <w:t>mysqld</w:t>
+      </w:r>
+      <w:proofErr w:type="spellEnd"/>
+      <w:r>
+        <w:rPr>
+          <w:b/>
+        </w:rPr>
+        <w:t xml:space="preserve"> restart</w:t>
+      </w:r>
+    </w:p>
+    <w:p>
+      <w:pPr>
+        <w:rPr>
+          <w:b/>
+        </w:rPr>
+      </w:pPr>
+      <w:r>
+        <w:rPr>
+          <w:b/>
+        </w:rPr>
+        <w:t>sudo /</w:t>
+      </w:r>
+      <w:proofErr w:type="spellStart"/>
+      <w:r>
+        <w:rPr>
+          <w:b/>
+        </w:rPr>
+        <w:t>etc</w:t>
+      </w:r>
+      <w:proofErr w:type="spellEnd"/>
+      <w:r>
+        <w:rPr>
+          <w:b/>
+        </w:rPr>
+        <w:t>/</w:t>
+      </w:r>
+      <w:proofErr w:type="spellStart"/>
       <w:proofErr w:type="gramStart"/>
       <w:r>
         <w:rPr>
@@ -179,6 +266,7 @@
         </w:rPr>
         <w:t>init.d</w:t>
       </w:r>
+      <w:proofErr w:type="spellEnd"/>
       <w:proofErr w:type="gramEnd"/>
       <w:r>
         <w:rPr>
@@ -230,27 +318,47 @@
         <w:rPr>
           <w:b/>
         </w:rPr>
-        <w:t>sudo mysql_secure_installation</w:t>
-      </w:r>
-    </w:p>
-    <w:p>
-      <w:pPr>
-        <w:rPr>
-          <w:b/>
-        </w:rPr>
-      </w:pPr>
-    </w:p>
-    <w:p>
-      <w:pPr>
-        <w:rPr>
-          <w:b/>
-        </w:rPr>
-      </w:pPr>
-      <w:r>
-        <w:rPr>
-          <w:b/>
-        </w:rPr>
-        <w:t>Create Database and User Credentials:</w:t>
+        <w:t xml:space="preserve">sudo </w:t>
+      </w:r>
+      <w:proofErr w:type="spellStart"/>
+      <w:r>
+        <w:rPr>
+          <w:b/>
+        </w:rPr>
+        <w:t>mysql_secure_installation</w:t>
+      </w:r>
+      <w:proofErr w:type="spellEnd"/>
+    </w:p>
+    <w:p>
+      <w:pPr>
+        <w:rPr>
+          <w:b/>
+        </w:rPr>
+      </w:pPr>
+    </w:p>
+    <w:p>
+      <w:pPr>
+        <w:rPr>
+          <w:b/>
+        </w:rPr>
+      </w:pPr>
+      <w:r>
+        <w:rPr>
+          <w:b/>
+        </w:rPr>
+        <w:t>Create Database and User Credentials</w:t>
+      </w:r>
+      <w:r>
+        <w:rPr>
+          <w:b/>
+        </w:rPr>
+        <w:t xml:space="preserve"> for Hive Metastore</w:t>
+      </w:r>
+      <w:r>
+        <w:rPr>
+          <w:b/>
+        </w:rPr>
+        <w:t>:</w:t>
       </w:r>
     </w:p>
     <w:p/>
@@ -272,63 +380,73 @@
     <w:p/>
     <w:p/>
     <w:p>
-      <w:pPr>
-        <w:pStyle w:val="HTMLPreformatted"/>
-      </w:pPr>
-      <w:r>
-        <w:t>create database hive</w:t>
-      </w:r>
-      <w:r>
-        <w:t>metastore</w:t>
+      <w:r>
+        <w:t>create database hivemetastore;</w:t>
+      </w:r>
+    </w:p>
+    <w:p>
+      <w:r>
+        <w:t>CREATE USER 'hive' IDENTIFIED BY 'admin';</w:t>
+      </w:r>
+    </w:p>
+    <w:p>
+      <w:r>
+        <w:t>GRANT ALL PRIVILEGES ON hivemetastore.* TO 'hive'@'%';</w:t>
+      </w:r>
+    </w:p>
+    <w:p>
+      <w:r>
+        <w:t>FLUSH PRIVILEGES;</w:t>
+      </w:r>
+    </w:p>
+    <w:p/>
+    <w:p>
+      <w:r>
+        <w:t>u</w:t>
+      </w:r>
+      <w:r>
+        <w:t xml:space="preserve">se </w:t>
+      </w:r>
+      <w:r>
+        <w:t>hivemetastore</w:t>
       </w:r>
       <w:r>
         <w:t>;</w:t>
       </w:r>
     </w:p>
     <w:p>
-      <w:pPr>
-        <w:pStyle w:val="HTMLPreformatted"/>
-      </w:pPr>
-      <w:r>
-        <w:t>CREATE USER 'hive' IDENTIFIED BY 'admin';</w:t>
-      </w:r>
-    </w:p>
-    <w:p>
-      <w:pPr>
-        <w:pStyle w:val="HTMLPreformatted"/>
-      </w:pPr>
-      <w:r>
-        <w:t xml:space="preserve">GRANT ALL PRIVILEGES ON </w:t>
-      </w:r>
-      <w:proofErr w:type="gramStart"/>
-      <w:r>
-        <w:t>hive</w:t>
-      </w:r>
-      <w:r>
-        <w:t>metastore</w:t>
-      </w:r>
-      <w:r>
-        <w:t>.*</w:t>
-      </w:r>
-      <w:proofErr w:type="gramEnd"/>
-      <w:r>
-        <w:t xml:space="preserve"> TO 'hive'@'%';</w:t>
-      </w:r>
-    </w:p>
-    <w:p>
-      <w:pPr>
-        <w:pStyle w:val="HTMLPreformatted"/>
-      </w:pPr>
-      <w:r>
-        <w:t>FLUSH PRIVILEGES;</w:t>
-      </w:r>
-    </w:p>
-    <w:p/>
-    <w:p>
-      <w:r>
-        <w:t>Use demo;</w:t>
-      </w:r>
-    </w:p>
+      <w:r>
+        <w:t xml:space="preserve">source </w:t>
+      </w:r>
+      <w:r>
+        <w:t>/opt/hive/scripts/metastore/upgrade/mysql</w:t>
+      </w:r>
+      <w:r>
+        <w:t>/</w:t>
+      </w:r>
+      <w:r>
+        <w:t>hive-txn-schema-2.3.0.mysql.sql</w:t>
+      </w:r>
+    </w:p>
+    <w:p>
+      <w:r>
+        <w:t xml:space="preserve">source </w:t>
+      </w:r>
+      <w:r>
+        <w:t>/opt/hive/scripts/metastore/upgrade/mysql</w:t>
+      </w:r>
+      <w:r>
+        <w:t>/</w:t>
+      </w:r>
+      <w:r>
+        <w:t xml:space="preserve"> </w:t>
+      </w:r>
+      <w:r>
+        <w:t>hive-schema-3.1.0.mysql.sql</w:t>
+      </w:r>
+    </w:p>
+    <w:p/>
+    <w:p/>
     <w:p/>
     <w:p>
       <w:pPr>
@@ -346,7 +464,7 @@
     <w:p/>
     <w:p>
       <w:r>
-        <w:t xml:space="preserve"> CREATE TABLE pet (name </w:t>
+        <w:t xml:space="preserve"> CREATE TABLE pet (name VARCHAR(20), owner VARCHAR(20), species </w:t>
       </w:r>
       <w:proofErr w:type="gramStart"/>
       <w:r>
@@ -354,34 +472,27 @@
       </w:r>
       <w:proofErr w:type="gramEnd"/>
       <w:r>
-        <w:t>20), owner VARCHAR(20), species VARCHAR(20), sex CHAR(1), birth DATE, death DATE);</w:t>
-      </w:r>
-    </w:p>
-    <w:p/>
-    <w:p>
-      <w:r>
-        <w:t>INSERT INTO pet VALUES ('Puffball','Diane','hamster','f','1999-03-30</w:t>
-      </w:r>
-      <w:proofErr w:type="gramStart"/>
-      <w:r>
-        <w:t>',NULL</w:t>
-      </w:r>
-      <w:proofErr w:type="gramEnd"/>
-      <w:r>
-        <w:t>);</w:t>
-      </w:r>
-    </w:p>
-    <w:p/>
-    <w:p>
-      <w:pPr>
-        <w:rPr>
-          <w:b/>
-        </w:rPr>
-      </w:pPr>
-      <w:r>
-        <w:rPr>
-          <w:b/>
-        </w:rPr>
+        <w:t>20), sex CHAR(1), birth DATE, death DATE);</w:t>
+      </w:r>
+    </w:p>
+    <w:p/>
+    <w:p>
+      <w:r>
+        <w:t>INSERT INTO pet VALUES ('Puffball','Diane','hamster','f','1999-03-30',NULL);</w:t>
+      </w:r>
+    </w:p>
+    <w:p/>
+    <w:p>
+      <w:pPr>
+        <w:rPr>
+          <w:b/>
+        </w:rPr>
+      </w:pPr>
+      <w:r>
+        <w:rPr>
+          <w:b/>
+        </w:rPr>
+        <w:lastRenderedPageBreak/>
         <w:t xml:space="preserve">Keep your pet.txt in this location to </w:t>
       </w:r>
       <w:proofErr w:type="gramStart"/>
@@ -402,7 +513,23 @@
     </w:p>
     <w:p>
       <w:r>
-        <w:t>LOAD DATA LOCAL INFILE '/home/skiganesh/mysqldumps/loaddata' INTO TABLE pet;</w:t>
+        <w:t>LOAD DATA LOCAL INFILE '/home/skiganesh/</w:t>
+      </w:r>
+      <w:proofErr w:type="spellStart"/>
+      <w:r>
+        <w:t>mysqldumps</w:t>
+      </w:r>
+      <w:proofErr w:type="spellEnd"/>
+      <w:r>
+        <w:t>/</w:t>
+      </w:r>
+      <w:proofErr w:type="spellStart"/>
+      <w:r>
+        <w:t>loaddata</w:t>
+      </w:r>
+      <w:proofErr w:type="spellEnd"/>
+      <w:r>
+        <w:t>' INTO TABLE pet;</w:t>
       </w:r>
     </w:p>
     <w:p/>
@@ -458,7 +585,15 @@
       </w:r>
       <w:proofErr w:type="gramEnd"/>
       <w:r>
-        <w:t>), TIMESTAMPDIFF(YEAR,birth,CURDATE()) AS age FROM pet;</w:t>
+        <w:t>), TIMESTAMPDIFF(</w:t>
+      </w:r>
+      <w:proofErr w:type="spellStart"/>
+      <w:r>
+        <w:t>YEAR,birth,CURDATE</w:t>
+      </w:r>
+      <w:proofErr w:type="spellEnd"/>
+      <w:r>
+        <w:t>()) AS age FROM pet;</w:t>
       </w:r>
     </w:p>
     <w:p/>
@@ -472,7 +607,15 @@
       </w:r>
       <w:proofErr w:type="gramEnd"/>
       <w:r>
-        <w:t>), TIMESTAMPDIFF(YEAR,birth,CURDATE()) AS age FROM pet ORDER BY age;</w:t>
+        <w:t>), TIMESTAMPDIFF(</w:t>
+      </w:r>
+      <w:proofErr w:type="spellStart"/>
+      <w:r>
+        <w:t>YEAR,birth,CURDATE</w:t>
+      </w:r>
+      <w:proofErr w:type="spellEnd"/>
+      <w:r>
+        <w:t>()) AS age FROM pet ORDER BY age;</w:t>
       </w:r>
     </w:p>
     <w:p/>
@@ -480,13 +623,18 @@
       <w:r>
         <w:t>SELECT name, birth, death, TIMESTAMPDIFF(</w:t>
       </w:r>
+      <w:proofErr w:type="spellStart"/>
       <w:proofErr w:type="gramStart"/>
       <w:r>
         <w:t>YEAR,birth</w:t>
       </w:r>
       <w:proofErr w:type="gramEnd"/>
       <w:r>
-        <w:t>,death) AS age FROM pet WHERE death IS NOT NULL ORDER BY age;</w:t>
+        <w:t>,death</w:t>
+      </w:r>
+      <w:proofErr w:type="spellEnd"/>
+      <w:r>
+        <w:t>) AS age FROM pet WHERE death IS NOT NULL ORDER BY age;</w:t>
       </w:r>
     </w:p>
     <w:p/>
@@ -630,8 +778,21 @@
     <w:p/>
     <w:p>
       <w:r>
-        <w:t>sudo mysqldump -u test --databases demo -p &gt; demo.sql</w:t>
-      </w:r>
+        <w:t xml:space="preserve">sudo </w:t>
+      </w:r>
+      <w:proofErr w:type="spellStart"/>
+      <w:r>
+        <w:t>mysqldump</w:t>
+      </w:r>
+      <w:proofErr w:type="spellEnd"/>
+      <w:r>
+        <w:t xml:space="preserve"> -u test --databases demo -p &gt; </w:t>
+      </w:r>
+      <w:proofErr w:type="spellStart"/>
+      <w:r>
+        <w:t>demo.sql</w:t>
+      </w:r>
+      <w:proofErr w:type="spellEnd"/>
     </w:p>
     <w:p/>
     <w:p>
@@ -642,8 +803,21 @@
     <w:p/>
     <w:p>
       <w:r>
-        <w:t>sudo mysqldump --no-tablespaces -u test --databases demo -p &gt; demo.sql</w:t>
-      </w:r>
+        <w:t xml:space="preserve">sudo </w:t>
+      </w:r>
+      <w:proofErr w:type="spellStart"/>
+      <w:r>
+        <w:t>mysqldump</w:t>
+      </w:r>
+      <w:proofErr w:type="spellEnd"/>
+      <w:r>
+        <w:t xml:space="preserve"> --no-tablespaces -u test --databases demo -p &gt; </w:t>
+      </w:r>
+      <w:proofErr w:type="spellStart"/>
+      <w:r>
+        <w:t>demo.sql</w:t>
+      </w:r>
+      <w:proofErr w:type="spellEnd"/>
     </w:p>
     <w:p/>
     <w:p>
@@ -662,8 +836,13 @@
     <w:p/>
     <w:p>
       <w:r>
-        <w:t>sudo mysql &lt; demo.sql</w:t>
-      </w:r>
+        <w:t xml:space="preserve">sudo mysql &lt; </w:t>
+      </w:r>
+      <w:proofErr w:type="spellStart"/>
+      <w:r>
+        <w:t>demo.sql</w:t>
+      </w:r>
+      <w:proofErr w:type="spellEnd"/>
     </w:p>
     <w:p/>
     <w:p>
@@ -696,12 +875,28 @@
     <w:p/>
     <w:p>
       <w:r>
-        <w:t>insert into district(name)values('Ariyalur');</w:t>
-      </w:r>
-    </w:p>
-    <w:p>
-      <w:r>
-        <w:t>insert into district(name)values('Perambalur');</w:t>
+        <w:t>insert into district(name)values('</w:t>
+      </w:r>
+      <w:proofErr w:type="spellStart"/>
+      <w:r>
+        <w:t>Ariyalur</w:t>
+      </w:r>
+      <w:proofErr w:type="spellEnd"/>
+      <w:r>
+        <w:t>');</w:t>
+      </w:r>
+    </w:p>
+    <w:p>
+      <w:r>
+        <w:t>insert into district(name)values('</w:t>
+      </w:r>
+      <w:proofErr w:type="spellStart"/>
+      <w:r>
+        <w:t>Perambalur</w:t>
+      </w:r>
+      <w:proofErr w:type="spellEnd"/>
+      <w:r>
+        <w:t>');</w:t>
       </w:r>
     </w:p>
     <w:p>
@@ -721,7 +916,15 @@
     </w:p>
     <w:p>
       <w:r>
-        <w:t>insert into district(name)values('Cuddalore');</w:t>
+        <w:t>insert into district(name)values('</w:t>
+      </w:r>
+      <w:proofErr w:type="spellStart"/>
+      <w:r>
+        <w:t>Cuddalore</w:t>
+      </w:r>
+      <w:proofErr w:type="spellEnd"/>
+      <w:r>
+        <w:t>');</w:t>
       </w:r>
     </w:p>
     <w:p>
@@ -731,7 +934,15 @@
     </w:p>
     <w:p>
       <w:r>
-        <w:t>insert into district(name)values('Dindugul');</w:t>
+        <w:t>insert into district(name)values('</w:t>
+      </w:r>
+      <w:proofErr w:type="spellStart"/>
+      <w:r>
+        <w:t>Dindugul</w:t>
+      </w:r>
+      <w:proofErr w:type="spellEnd"/>
+      <w:r>
+        <w:t>');</w:t>
       </w:r>
     </w:p>
     <w:p>
@@ -741,7 +952,15 @@
     </w:p>
     <w:p>
       <w:r>
-        <w:t>insert into district(name)values('Kallakurichi');</w:t>
+        <w:t>insert into district(name)values('</w:t>
+      </w:r>
+      <w:proofErr w:type="spellStart"/>
+      <w:r>
+        <w:t>Kallakurichi</w:t>
+      </w:r>
+      <w:proofErr w:type="spellEnd"/>
+      <w:r>
+        <w:t>');</w:t>
       </w:r>
     </w:p>
     <w:p/>
@@ -764,17 +983,57 @@
     <w:p/>
     <w:p>
       <w:r>
-        <w:t>insert into product(name) values ('Colgate ToothPaste');</w:t>
-      </w:r>
-    </w:p>
-    <w:p>
-      <w:r>
-        <w:t>insert into product(name) values ('Pepsodent ToothPaste');</w:t>
-      </w:r>
-    </w:p>
-    <w:p>
-      <w:r>
-        <w:t>insert into product(name) values ('CloseUp ToothPaste');</w:t>
+        <w:t xml:space="preserve">insert into product(name) values ('Colgate </w:t>
+      </w:r>
+      <w:proofErr w:type="spellStart"/>
+      <w:r>
+        <w:t>ToothPaste</w:t>
+      </w:r>
+      <w:proofErr w:type="spellEnd"/>
+      <w:r>
+        <w:t>');</w:t>
+      </w:r>
+    </w:p>
+    <w:p>
+      <w:r>
+        <w:t>insert into product(name) values ('</w:t>
+      </w:r>
+      <w:proofErr w:type="spellStart"/>
+      <w:r>
+        <w:t>Pepsodent</w:t>
+      </w:r>
+      <w:proofErr w:type="spellEnd"/>
+      <w:r>
+        <w:t xml:space="preserve"> </w:t>
+      </w:r>
+      <w:proofErr w:type="spellStart"/>
+      <w:r>
+        <w:t>ToothPaste</w:t>
+      </w:r>
+      <w:proofErr w:type="spellEnd"/>
+      <w:r>
+        <w:t>');</w:t>
+      </w:r>
+    </w:p>
+    <w:p>
+      <w:r>
+        <w:t>insert into product(name) values ('</w:t>
+      </w:r>
+      <w:proofErr w:type="spellStart"/>
+      <w:r>
+        <w:t>CloseUp</w:t>
+      </w:r>
+      <w:proofErr w:type="spellEnd"/>
+      <w:r>
+        <w:t xml:space="preserve"> </w:t>
+      </w:r>
+      <w:proofErr w:type="spellStart"/>
+      <w:r>
+        <w:t>ToothPaste</w:t>
+      </w:r>
+      <w:proofErr w:type="spellEnd"/>
+      <w:r>
+        <w:t>');</w:t>
       </w:r>
     </w:p>
     <w:p>
@@ -789,6 +1048,7 @@
     </w:p>
     <w:p>
       <w:r>
+        <w:lastRenderedPageBreak/>
         <w:t>insert into product(name) values ('Surf washing powder');</w:t>
       </w:r>
     </w:p>
@@ -799,7 +1059,15 @@
     </w:p>
     <w:p>
       <w:r>
-        <w:t>insert into product(name) values ('Detol hand wash');</w:t>
+        <w:t>insert into product(name) values ('</w:t>
+      </w:r>
+      <w:proofErr w:type="spellStart"/>
+      <w:r>
+        <w:t>Detol</w:t>
+      </w:r>
+      <w:proofErr w:type="spellEnd"/>
+      <w:r>
+        <w:t xml:space="preserve"> hand wash');</w:t>
       </w:r>
     </w:p>
     <w:p>
@@ -809,22 +1077,91 @@
     </w:p>
     <w:p>
       <w:r>
-        <w:t>insert into product(name) values ('Savlon hand wash');</w:t>
-      </w:r>
-    </w:p>
-    <w:p/>
-    <w:p/>
-    <w:p>
-      <w:r>
-        <w:t xml:space="preserve">Create table sales (id int NOT NULL AUTO_INCREMENT, storename </w:t>
-      </w:r>
-      <w:proofErr w:type="gramStart"/>
-      <w:r>
-        <w:t>varCHAR(</w:t>
-      </w:r>
-      <w:proofErr w:type="gramEnd"/>
-      <w:r>
-        <w:t>150) NOT NULL,product_id int,amount double,sales_date timestamp ,district_id int,  PRIMARY KEY (id),foreign key(district_id) references district(id),foreign key(product_id) references product(id));</w:t>
+        <w:t>insert into product(name) values ('</w:t>
+      </w:r>
+      <w:proofErr w:type="spellStart"/>
+      <w:r>
+        <w:t>Savlon</w:t>
+      </w:r>
+      <w:proofErr w:type="spellEnd"/>
+      <w:r>
+        <w:t xml:space="preserve"> hand wash');</w:t>
+      </w:r>
+    </w:p>
+    <w:p/>
+    <w:p/>
+    <w:p>
+      <w:r>
+        <w:t xml:space="preserve">Create table sales (id int NOT NULL AUTO_INCREMENT, </w:t>
+      </w:r>
+      <w:proofErr w:type="spellStart"/>
+      <w:r>
+        <w:t>storename</w:t>
+      </w:r>
+      <w:proofErr w:type="spellEnd"/>
+      <w:r>
+        <w:t xml:space="preserve"> </w:t>
+      </w:r>
+      <w:proofErr w:type="spellStart"/>
+      <w:proofErr w:type="gramStart"/>
+      <w:r>
+        <w:t>varCHAR</w:t>
+      </w:r>
+      <w:proofErr w:type="spellEnd"/>
+      <w:r>
+        <w:t>(</w:t>
+      </w:r>
+      <w:proofErr w:type="gramEnd"/>
+      <w:r>
+        <w:t xml:space="preserve">150) NOT </w:t>
+      </w:r>
+      <w:proofErr w:type="spellStart"/>
+      <w:r>
+        <w:t>NULL,product_id</w:t>
+      </w:r>
+      <w:proofErr w:type="spellEnd"/>
+      <w:r>
+        <w:t xml:space="preserve"> </w:t>
+      </w:r>
+      <w:proofErr w:type="spellStart"/>
+      <w:r>
+        <w:t>int,amount</w:t>
+      </w:r>
+      <w:proofErr w:type="spellEnd"/>
+      <w:r>
+        <w:t xml:space="preserve"> </w:t>
+      </w:r>
+      <w:proofErr w:type="spellStart"/>
+      <w:r>
+        <w:t>double,sales_date</w:t>
+      </w:r>
+      <w:proofErr w:type="spellEnd"/>
+      <w:r>
+        <w:t xml:space="preserve"> timestamp ,</w:t>
+      </w:r>
+      <w:proofErr w:type="spellStart"/>
+      <w:r>
+        <w:t>district_id</w:t>
+      </w:r>
+      <w:proofErr w:type="spellEnd"/>
+      <w:r>
+        <w:t xml:space="preserve"> int,  PRIMARY KEY (id),foreign key(</w:t>
+      </w:r>
+      <w:proofErr w:type="spellStart"/>
+      <w:r>
+        <w:t>district_id</w:t>
+      </w:r>
+      <w:proofErr w:type="spellEnd"/>
+      <w:r>
+        <w:t>) references district(id),foreign key(</w:t>
+      </w:r>
+      <w:proofErr w:type="spellStart"/>
+      <w:r>
+        <w:t>product_id</w:t>
+      </w:r>
+      <w:proofErr w:type="spellEnd"/>
+      <w:r>
+        <w:t>) references product(id));</w:t>
       </w:r>
     </w:p>
     <w:p/>
@@ -984,6 +1321,7 @@
     <w:p/>
     <w:p>
       <w:r>
+        <w:lastRenderedPageBreak/>
         <w:t>insert into sales(</w:t>
       </w:r>
       <w:proofErr w:type="gramStart"/>
@@ -1072,13 +1410,39 @@
       <w:r>
         <w:t xml:space="preserve">select </w:t>
       </w:r>
+      <w:proofErr w:type="spellStart"/>
       <w:proofErr w:type="gramStart"/>
       <w:r>
         <w:t>s.storename</w:t>
       </w:r>
-      <w:proofErr w:type="gramEnd"/>
-      <w:r>
-        <w:t xml:space="preserve"> as 'StoreName',d.name as 'DistrictName' from sales s join district d on s.district_id=d.id order by s.storename;</w:t>
+      <w:proofErr w:type="spellEnd"/>
+      <w:proofErr w:type="gramEnd"/>
+      <w:r>
+        <w:t xml:space="preserve"> as '</w:t>
+      </w:r>
+      <w:proofErr w:type="spellStart"/>
+      <w:r>
+        <w:t>StoreName</w:t>
+      </w:r>
+      <w:proofErr w:type="spellEnd"/>
+      <w:r>
+        <w:t>',d.name as '</w:t>
+      </w:r>
+      <w:proofErr w:type="spellStart"/>
+      <w:r>
+        <w:t>DistrictName</w:t>
+      </w:r>
+      <w:proofErr w:type="spellEnd"/>
+      <w:r>
+        <w:t xml:space="preserve">' from sales s join district d on s.district_id=d.id order by </w:t>
+      </w:r>
+      <w:proofErr w:type="spellStart"/>
+      <w:r>
+        <w:t>s.storename</w:t>
+      </w:r>
+      <w:proofErr w:type="spellEnd"/>
+      <w:r>
+        <w:t>;</w:t>
       </w:r>
     </w:p>
     <w:p/>
@@ -1086,13 +1450,47 @@
       <w:r>
         <w:t xml:space="preserve">select </w:t>
       </w:r>
+      <w:proofErr w:type="spellStart"/>
       <w:proofErr w:type="gramStart"/>
       <w:r>
         <w:t>s.storename</w:t>
       </w:r>
-      <w:proofErr w:type="gramEnd"/>
-      <w:r>
-        <w:t xml:space="preserve"> as 'StoreName',d.name as 'DistrictName'  from sales s join district d on s.district_id=d.id group by s.storename,d.name order by s.storename;</w:t>
+      <w:proofErr w:type="spellEnd"/>
+      <w:proofErr w:type="gramEnd"/>
+      <w:r>
+        <w:t xml:space="preserve"> as '</w:t>
+      </w:r>
+      <w:proofErr w:type="spellStart"/>
+      <w:r>
+        <w:t>StoreName</w:t>
+      </w:r>
+      <w:proofErr w:type="spellEnd"/>
+      <w:r>
+        <w:t>',d.name as '</w:t>
+      </w:r>
+      <w:proofErr w:type="spellStart"/>
+      <w:r>
+        <w:t>DistrictName</w:t>
+      </w:r>
+      <w:proofErr w:type="spellEnd"/>
+      <w:r>
+        <w:t xml:space="preserve">'  from sales s join district d on s.district_id=d.id group by </w:t>
+      </w:r>
+      <w:proofErr w:type="spellStart"/>
+      <w:r>
+        <w:t>s.storename,d.name</w:t>
+      </w:r>
+      <w:proofErr w:type="spellEnd"/>
+      <w:r>
+        <w:t xml:space="preserve"> order by </w:t>
+      </w:r>
+      <w:proofErr w:type="spellStart"/>
+      <w:r>
+        <w:t>s.storename</w:t>
+      </w:r>
+      <w:proofErr w:type="spellEnd"/>
+      <w:r>
+        <w:t>;</w:t>
       </w:r>
     </w:p>
     <w:p/>
@@ -1113,15 +1511,57 @@
     <w:p/>
     <w:p>
       <w:r>
-        <w:t xml:space="preserve">select d.name as 'DistrictName', </w:t>
-      </w:r>
+        <w:t>select d.name as '</w:t>
+      </w:r>
+      <w:proofErr w:type="spellStart"/>
+      <w:r>
+        <w:t>DistrictName</w:t>
+      </w:r>
+      <w:proofErr w:type="spellEnd"/>
+      <w:r>
+        <w:t xml:space="preserve">', </w:t>
+      </w:r>
+      <w:proofErr w:type="spellStart"/>
       <w:proofErr w:type="gramStart"/>
       <w:r>
         <w:t>s.storename</w:t>
       </w:r>
-      <w:proofErr w:type="gramEnd"/>
-      <w:r>
-        <w:t xml:space="preserve"> as 'StoreName'  from district d left join sales s on s.district_id=d.id group by s.storename,d.name order by s.storename;</w:t>
+      <w:proofErr w:type="spellEnd"/>
+      <w:proofErr w:type="gramEnd"/>
+      <w:r>
+        <w:t xml:space="preserve"> as '</w:t>
+      </w:r>
+      <w:proofErr w:type="spellStart"/>
+      <w:r>
+        <w:t>StoreName</w:t>
+      </w:r>
+      <w:proofErr w:type="spellEnd"/>
+      <w:r>
+        <w:t xml:space="preserve">'  from district d left join sales </w:t>
+      </w:r>
+      <w:proofErr w:type="spellStart"/>
+      <w:r>
+        <w:t>s on</w:t>
+      </w:r>
+      <w:proofErr w:type="spellEnd"/>
+      <w:r>
+        <w:t xml:space="preserve"> s.district_id=d.id group by </w:t>
+      </w:r>
+      <w:proofErr w:type="spellStart"/>
+      <w:r>
+        <w:t>s.storename,d.name</w:t>
+      </w:r>
+      <w:proofErr w:type="spellEnd"/>
+      <w:r>
+        <w:t xml:space="preserve"> order by </w:t>
+      </w:r>
+      <w:proofErr w:type="spellStart"/>
+      <w:r>
+        <w:t>s.storename</w:t>
+      </w:r>
+      <w:proofErr w:type="spellEnd"/>
+      <w:r>
+        <w:t>;</w:t>
       </w:r>
     </w:p>
     <w:p/>
@@ -1133,7 +1573,15 @@
     <w:p/>
     <w:p>
       <w:r>
-        <w:t>select * From sales where district_id in (1,2);</w:t>
+        <w:t xml:space="preserve">select * From sales where </w:t>
+      </w:r>
+      <w:proofErr w:type="spellStart"/>
+      <w:r>
+        <w:t>district_id</w:t>
+      </w:r>
+      <w:proofErr w:type="spellEnd"/>
+      <w:r>
+        <w:t xml:space="preserve"> in (1,2);</w:t>
       </w:r>
     </w:p>
     <w:p/>
@@ -1171,11 +1619,43 @@
       </w:r>
       <w:proofErr w:type="gramStart"/>
       <w:r>
-        <w:t>',s</w:t>
-      </w:r>
-      <w:proofErr w:type="gramEnd"/>
-      <w:r>
-        <w:t>.storename as 'StoreName'  from sales s right join product p on p.id=s.product_id group by p.name,s.storename order by p.name;</w:t>
+        <w:t>',</w:t>
+      </w:r>
+      <w:proofErr w:type="spellStart"/>
+      <w:r>
+        <w:t>s</w:t>
+      </w:r>
+      <w:proofErr w:type="gramEnd"/>
+      <w:r>
+        <w:t>.storename</w:t>
+      </w:r>
+      <w:proofErr w:type="spellEnd"/>
+      <w:r>
+        <w:t xml:space="preserve"> as '</w:t>
+      </w:r>
+      <w:proofErr w:type="spellStart"/>
+      <w:r>
+        <w:t>StoreName</w:t>
+      </w:r>
+      <w:proofErr w:type="spellEnd"/>
+      <w:r>
+        <w:t>'  from sales s right join product p on p.id=</w:t>
+      </w:r>
+      <w:proofErr w:type="spellStart"/>
+      <w:r>
+        <w:t>s.product_id</w:t>
+      </w:r>
+      <w:proofErr w:type="spellEnd"/>
+      <w:r>
+        <w:t xml:space="preserve"> group by </w:t>
+      </w:r>
+      <w:proofErr w:type="spellStart"/>
+      <w:r>
+        <w:t>p.name,s.storename</w:t>
+      </w:r>
+      <w:proofErr w:type="spellEnd"/>
+      <w:r>
+        <w:t xml:space="preserve"> order by p.name;</w:t>
       </w:r>
     </w:p>
     <w:p/>
@@ -1185,11 +1665,43 @@
       </w:r>
       <w:proofErr w:type="gramStart"/>
       <w:r>
-        <w:t>',s</w:t>
-      </w:r>
-      <w:proofErr w:type="gramEnd"/>
-      <w:r>
-        <w:t>.storename as 'StoreName'  from sales s outer join product p on p.id=s.product_id group by p.name,s.storename order by p.name;</w:t>
+        <w:t>',</w:t>
+      </w:r>
+      <w:proofErr w:type="spellStart"/>
+      <w:r>
+        <w:t>s</w:t>
+      </w:r>
+      <w:proofErr w:type="gramEnd"/>
+      <w:r>
+        <w:t>.storename</w:t>
+      </w:r>
+      <w:proofErr w:type="spellEnd"/>
+      <w:r>
+        <w:t xml:space="preserve"> as '</w:t>
+      </w:r>
+      <w:proofErr w:type="spellStart"/>
+      <w:r>
+        <w:t>StoreName</w:t>
+      </w:r>
+      <w:proofErr w:type="spellEnd"/>
+      <w:r>
+        <w:t>'  from sales s outer join product p on p.id=</w:t>
+      </w:r>
+      <w:proofErr w:type="spellStart"/>
+      <w:r>
+        <w:t>s.product_id</w:t>
+      </w:r>
+      <w:proofErr w:type="spellEnd"/>
+      <w:r>
+        <w:t xml:space="preserve"> group by </w:t>
+      </w:r>
+      <w:proofErr w:type="spellStart"/>
+      <w:r>
+        <w:t>p.name,s.storename</w:t>
+      </w:r>
+      <w:proofErr w:type="spellEnd"/>
+      <w:r>
+        <w:t xml:space="preserve"> order by p.name;</w:t>
       </w:r>
     </w:p>
     <w:p/>
@@ -1201,7 +1713,15 @@
     <w:p/>
     <w:p>
       <w:r>
-        <w:t>select * From sales where product_id in (5,1,9,2,10);</w:t>
+        <w:t xml:space="preserve">select * From sales where </w:t>
+      </w:r>
+      <w:proofErr w:type="spellStart"/>
+      <w:r>
+        <w:t>product_id</w:t>
+      </w:r>
+      <w:proofErr w:type="spellEnd"/>
+      <w:r>
+        <w:t xml:space="preserve"> in (5,1,9,2,10);</w:t>
       </w:r>
     </w:p>
     <w:p/>

</xml_diff>